<commit_message>
new code and move of code to a different folder
</commit_message>
<xml_diff>
--- a/Stage 2/Week 3/Programming-7.docx
+++ b/Stage 2/Week 3/Programming-7.docx
@@ -8,6 +8,7 @@
         <w:ind w:left="0" w:firstLine="0"/>
         <w:rPr>
           <w:rFonts w:asciiTheme="minorHAnsi" w:hAnsiTheme="minorHAnsi" w:cstheme="minorHAnsi"/>
+          <w:sz w:val="32"/>
         </w:rPr>
       </w:pPr>
       <w:r>
@@ -15,20 +16,36 @@
           <w:rFonts w:asciiTheme="minorHAnsi" w:hAnsiTheme="minorHAnsi" w:cstheme="minorHAnsi"/>
           <w:sz w:val="56"/>
         </w:rPr>
-        <w:t xml:space="preserve">Activity 7 </w:t>
-      </w:r>
-    </w:p>
-    <w:p>
-      <w:pPr>
-        <w:ind w:left="-5"/>
-        <w:rPr>
-          <w:rFonts w:asciiTheme="minorHAnsi" w:hAnsiTheme="minorHAnsi" w:cstheme="minorHAnsi"/>
-        </w:rPr>
-      </w:pPr>
+        <w:t xml:space="preserve">Activity </w:t>
+      </w:r>
+      <w:proofErr w:type="gramStart"/>
+      <w:r>
+        <w:rPr>
+          <w:rFonts w:asciiTheme="minorHAnsi" w:hAnsiTheme="minorHAnsi" w:cstheme="minorHAnsi"/>
+          <w:sz w:val="56"/>
+        </w:rPr>
+        <w:t xml:space="preserve">7 </w:t>
+      </w:r>
+      <w:r>
+        <w:rPr>
+          <w:rFonts w:asciiTheme="minorHAnsi" w:hAnsiTheme="minorHAnsi" w:cstheme="minorHAnsi"/>
+          <w:sz w:val="56"/>
+        </w:rPr>
+        <w:t>:</w:t>
+      </w:r>
+      <w:proofErr w:type="gramEnd"/>
+      <w:r>
+        <w:rPr>
+          <w:rFonts w:asciiTheme="minorHAnsi" w:hAnsiTheme="minorHAnsi" w:cstheme="minorHAnsi"/>
+          <w:sz w:val="56"/>
+        </w:rPr>
+        <w:t xml:space="preserve"> </w:t>
+      </w:r>
       <w:proofErr w:type="spellStart"/>
       <w:r>
         <w:rPr>
           <w:rFonts w:asciiTheme="minorHAnsi" w:hAnsiTheme="minorHAnsi" w:cstheme="minorHAnsi"/>
+          <w:sz w:val="56"/>
         </w:rPr>
         <w:t>NeDL</w:t>
       </w:r>
@@ -36,6 +53,7 @@
       <w:r>
         <w:rPr>
           <w:rFonts w:asciiTheme="minorHAnsi" w:hAnsiTheme="minorHAnsi" w:cstheme="minorHAnsi"/>
+          <w:sz w:val="56"/>
         </w:rPr>
         <w:t xml:space="preserve"> Transition Academy  </w:t>
       </w:r>
@@ -60,23 +78,13 @@
         <w:ind w:left="-5"/>
         <w:rPr>
           <w:rFonts w:asciiTheme="minorHAnsi" w:hAnsiTheme="minorHAnsi" w:cstheme="minorHAnsi"/>
-        </w:rPr>
-      </w:pPr>
-      <w:r>
-        <w:rPr>
-          <w:rFonts w:asciiTheme="minorHAnsi" w:eastAsia="Segoe UI Symbol" w:hAnsiTheme="minorHAnsi" w:cstheme="minorHAnsi"/>
-        </w:rPr>
-        <w:t>•</w:t>
-      </w:r>
-      <w:r>
-        <w:rPr>
-          <w:rFonts w:asciiTheme="minorHAnsi" w:eastAsia="Arial" w:hAnsiTheme="minorHAnsi" w:cstheme="minorHAnsi"/>
-        </w:rPr>
-        <w:t xml:space="preserve"> </w:t>
-      </w:r>
-      <w:r>
-        <w:rPr>
-          <w:rFonts w:asciiTheme="minorHAnsi" w:hAnsiTheme="minorHAnsi" w:cstheme="minorHAnsi"/>
+          <w:sz w:val="32"/>
+        </w:rPr>
+      </w:pPr>
+      <w:r>
+        <w:rPr>
+          <w:rFonts w:asciiTheme="minorHAnsi" w:hAnsiTheme="minorHAnsi" w:cstheme="minorHAnsi"/>
+          <w:sz w:val="32"/>
         </w:rPr>
         <w:t xml:space="preserve">Programming Activity 7: Types. </w:t>
       </w:r>
@@ -127,34 +135,17 @@
     </w:p>
     <w:p>
       <w:pPr>
-        <w:spacing w:after="0" w:line="259" w:lineRule="auto"/>
-        <w:ind w:left="0" w:firstLine="0"/>
-        <w:rPr>
-          <w:rFonts w:asciiTheme="minorHAnsi" w:hAnsiTheme="minorHAnsi" w:cstheme="minorHAnsi"/>
-        </w:rPr>
-      </w:pPr>
-      <w:r>
-        <w:rPr>
-          <w:rFonts w:asciiTheme="minorHAnsi" w:hAnsiTheme="minorHAnsi" w:cstheme="minorHAnsi"/>
-        </w:rPr>
-        <w:t xml:space="preserve"> </w:t>
-      </w:r>
-      <w:bookmarkStart w:id="0" w:name="_GoBack"/>
-      <w:bookmarkEnd w:id="0"/>
-      <w:r>
-        <w:rPr>
-          <w:rFonts w:asciiTheme="minorHAnsi" w:hAnsiTheme="minorHAnsi" w:cstheme="minorHAnsi"/>
-        </w:rPr>
-        <w:t xml:space="preserve">tep 1: Compare and contrast the difference between Class, </w:t>
-      </w:r>
-    </w:p>
-    <w:p>
-      <w:pPr>
         <w:ind w:left="-5"/>
         <w:rPr>
           <w:rFonts w:asciiTheme="minorHAnsi" w:hAnsiTheme="minorHAnsi" w:cstheme="minorHAnsi"/>
         </w:rPr>
       </w:pPr>
+      <w:r>
+        <w:rPr>
+          <w:rFonts w:asciiTheme="minorHAnsi" w:hAnsiTheme="minorHAnsi" w:cstheme="minorHAnsi"/>
+        </w:rPr>
+        <w:t xml:space="preserve">Step 1: Compare and contrast the difference between Class, </w:t>
+      </w:r>
       <w:r>
         <w:rPr>
           <w:rFonts w:asciiTheme="minorHAnsi" w:hAnsiTheme="minorHAnsi" w:cstheme="minorHAnsi"/>
@@ -238,7 +229,15 @@
         <w:rPr>
           <w:rFonts w:asciiTheme="minorHAnsi" w:hAnsiTheme="minorHAnsi" w:cstheme="minorHAnsi"/>
         </w:rPr>
-        <w:t xml:space="preserve">Contains data members, fields, properties, </w:t>
+        <w:t>Contains data members, field</w:t>
+      </w:r>
+      <w:bookmarkStart w:id="0" w:name="_GoBack"/>
+      <w:bookmarkEnd w:id="0"/>
+      <w:r>
+        <w:rPr>
+          <w:rFonts w:asciiTheme="minorHAnsi" w:hAnsiTheme="minorHAnsi" w:cstheme="minorHAnsi"/>
+        </w:rPr>
+        <w:t xml:space="preserve">s, properties, </w:t>
       </w:r>
       <w:r>
         <w:rPr>
@@ -297,14 +296,6 @@
         </w:rPr>
         <w:t xml:space="preserve"> </w:t>
       </w:r>
-    </w:p>
-    <w:p>
-      <w:pPr>
-        <w:ind w:left="-5"/>
-        <w:rPr>
-          <w:rFonts w:asciiTheme="minorHAnsi" w:hAnsiTheme="minorHAnsi" w:cstheme="minorHAnsi"/>
-        </w:rPr>
-      </w:pPr>
       <w:r>
         <w:rPr>
           <w:rFonts w:asciiTheme="minorHAnsi" w:hAnsiTheme="minorHAnsi" w:cstheme="minorHAnsi"/>
@@ -333,14 +324,6 @@
     </w:p>
     <w:p>
       <w:pPr>
-        <w:spacing w:after="0" w:line="259" w:lineRule="auto"/>
-        <w:rPr>
-          <w:rFonts w:asciiTheme="minorHAnsi" w:hAnsiTheme="minorHAnsi" w:cstheme="minorHAnsi"/>
-        </w:rPr>
-      </w:pPr>
-    </w:p>
-    <w:p>
-      <w:pPr>
         <w:ind w:left="-5"/>
         <w:rPr>
           <w:rFonts w:asciiTheme="minorHAnsi" w:hAnsiTheme="minorHAnsi" w:cstheme="minorHAnsi"/>
@@ -428,6 +411,7 @@
         <w:ind w:left="0" w:firstLine="0"/>
         <w:rPr>
           <w:rFonts w:asciiTheme="minorHAnsi" w:hAnsiTheme="minorHAnsi" w:cstheme="minorHAnsi"/>
+          <w:szCs w:val="24"/>
         </w:rPr>
       </w:pPr>
       <w:r>
@@ -436,46 +420,39 @@
         </w:rPr>
         <w:t xml:space="preserve"> </w:t>
       </w:r>
+      <w:r>
+        <w:rPr>
+          <w:rFonts w:asciiTheme="minorHAnsi" w:hAnsiTheme="minorHAnsi" w:cstheme="minorHAnsi"/>
+        </w:rPr>
+        <w:t>Step 2: Reference types vs value types. What is the difference between</w:t>
+      </w:r>
+      <w:r>
+        <w:rPr>
+          <w:rFonts w:asciiTheme="minorHAnsi" w:hAnsiTheme="minorHAnsi" w:cstheme="minorHAnsi"/>
+        </w:rPr>
+        <w:t xml:space="preserve"> reference types and value types in C#</w:t>
+      </w:r>
+      <w:proofErr w:type="gramStart"/>
+      <w:r>
+        <w:rPr>
+          <w:rFonts w:asciiTheme="minorHAnsi" w:hAnsiTheme="minorHAnsi" w:cstheme="minorHAnsi"/>
+        </w:rPr>
+        <w:t>.</w:t>
+      </w:r>
+      <w:proofErr w:type="gramEnd"/>
+      <w:r>
+        <w:rPr>
+          <w:rFonts w:asciiTheme="minorHAnsi" w:hAnsiTheme="minorHAnsi" w:cstheme="minorHAnsi"/>
+        </w:rPr>
+        <w:t xml:space="preserve"> Create a code sample showing the difference between a value type and a reference type. </w:t>
+      </w:r>
     </w:p>
     <w:p>
       <w:pPr>
         <w:ind w:left="-5"/>
         <w:rPr>
           <w:rFonts w:asciiTheme="minorHAnsi" w:hAnsiTheme="minorHAnsi" w:cstheme="minorHAnsi"/>
-        </w:rPr>
-      </w:pPr>
-      <w:r>
-        <w:rPr>
-          <w:rFonts w:asciiTheme="minorHAnsi" w:hAnsiTheme="minorHAnsi" w:cstheme="minorHAnsi"/>
-        </w:rPr>
-        <w:t>Step 2: Reference types vs value types. What is the difference between</w:t>
-      </w:r>
-      <w:r>
-        <w:rPr>
-          <w:rFonts w:asciiTheme="minorHAnsi" w:hAnsiTheme="minorHAnsi" w:cstheme="minorHAnsi"/>
-        </w:rPr>
-        <w:t xml:space="preserve"> reference types and value types in C#</w:t>
-      </w:r>
-      <w:proofErr w:type="gramStart"/>
-      <w:r>
-        <w:rPr>
-          <w:rFonts w:asciiTheme="minorHAnsi" w:hAnsiTheme="minorHAnsi" w:cstheme="minorHAnsi"/>
-        </w:rPr>
-        <w:t>.</w:t>
-      </w:r>
-      <w:proofErr w:type="gramEnd"/>
-      <w:r>
-        <w:rPr>
-          <w:rFonts w:asciiTheme="minorHAnsi" w:hAnsiTheme="minorHAnsi" w:cstheme="minorHAnsi"/>
-        </w:rPr>
-        <w:t xml:space="preserve"> Create a code sample showing the difference between a value type and a reference type. </w:t>
-      </w:r>
-    </w:p>
-    <w:p>
-      <w:pPr>
-        <w:ind w:left="-5"/>
-        <w:rPr>
-          <w:rFonts w:asciiTheme="minorHAnsi" w:hAnsiTheme="minorHAnsi" w:cstheme="minorHAnsi"/>
+          <w:szCs w:val="24"/>
         </w:rPr>
       </w:pPr>
     </w:p>
@@ -488,24 +465,23 @@
         </w:numPr>
         <w:rPr>
           <w:rFonts w:asciiTheme="minorHAnsi" w:hAnsiTheme="minorHAnsi" w:cstheme="minorHAnsi"/>
-        </w:rPr>
-      </w:pPr>
-      <w:r>
-        <w:rPr>
-          <w:rFonts w:ascii="Segoe UI" w:hAnsi="Segoe UI" w:cs="Segoe UI"/>
-          <w:color w:val="4E4E4E"/>
-          <w:sz w:val="21"/>
-          <w:szCs w:val="21"/>
+          <w:szCs w:val="24"/>
+        </w:rPr>
+      </w:pPr>
+      <w:r>
+        <w:rPr>
+          <w:rFonts w:asciiTheme="minorHAnsi" w:hAnsiTheme="minorHAnsi" w:cstheme="minorHAnsi"/>
+          <w:color w:val="4E4E4E"/>
+          <w:szCs w:val="24"/>
           <w:shd w:val="clear" w:color="auto" w:fill="FFFFFF"/>
         </w:rPr>
         <w:t>If passing a v</w:t>
       </w:r>
       <w:r>
         <w:rPr>
-          <w:rFonts w:ascii="Segoe UI" w:hAnsi="Segoe UI" w:cs="Segoe UI"/>
-          <w:color w:val="4E4E4E"/>
-          <w:sz w:val="21"/>
-          <w:szCs w:val="21"/>
+          <w:rFonts w:asciiTheme="minorHAnsi" w:hAnsiTheme="minorHAnsi" w:cstheme="minorHAnsi"/>
+          <w:color w:val="4E4E4E"/>
+          <w:szCs w:val="24"/>
           <w:shd w:val="clear" w:color="auto" w:fill="FFFFFF"/>
         </w:rPr>
         <w:t>alue type variable from one method to another method, the system will create a separate copy for the variable in another method. If we make changes to the variable in one method, it won’t affect the variable in another method.</w:t>
@@ -520,297 +496,267 @@
         </w:numPr>
         <w:rPr>
           <w:rFonts w:asciiTheme="minorHAnsi" w:hAnsiTheme="minorHAnsi" w:cstheme="minorHAnsi"/>
-        </w:rPr>
-      </w:pPr>
-      <w:r>
-        <w:rPr>
-          <w:rFonts w:ascii="Segoe UI" w:hAnsi="Segoe UI" w:cs="Segoe UI"/>
-          <w:color w:val="4E4E4E"/>
-          <w:sz w:val="21"/>
-          <w:szCs w:val="21"/>
+          <w:szCs w:val="24"/>
+        </w:rPr>
+      </w:pPr>
+      <w:r>
+        <w:rPr>
+          <w:rFonts w:asciiTheme="minorHAnsi" w:hAnsiTheme="minorHAnsi" w:cstheme="minorHAnsi"/>
+          <w:color w:val="4E4E4E"/>
+          <w:szCs w:val="24"/>
         </w:rPr>
         <w:t xml:space="preserve">Value types: </w:t>
       </w:r>
       <w:proofErr w:type="spellStart"/>
       <w:r>
         <w:rPr>
-          <w:rFonts w:ascii="Segoe UI" w:hAnsi="Segoe UI" w:cs="Segoe UI"/>
-          <w:color w:val="4E4E4E"/>
-          <w:sz w:val="21"/>
-          <w:szCs w:val="21"/>
+          <w:rFonts w:asciiTheme="minorHAnsi" w:hAnsiTheme="minorHAnsi" w:cstheme="minorHAnsi"/>
+          <w:color w:val="4E4E4E"/>
+          <w:szCs w:val="24"/>
         </w:rPr>
         <w:t>i</w:t>
       </w:r>
       <w:r>
         <w:rPr>
-          <w:rFonts w:ascii="Segoe UI" w:hAnsi="Segoe UI" w:cs="Segoe UI"/>
-          <w:color w:val="4E4E4E"/>
-          <w:sz w:val="21"/>
-          <w:szCs w:val="21"/>
+          <w:rFonts w:asciiTheme="minorHAnsi" w:hAnsiTheme="minorHAnsi" w:cstheme="minorHAnsi"/>
+          <w:color w:val="4E4E4E"/>
+          <w:szCs w:val="24"/>
         </w:rPr>
         <w:t>nt</w:t>
       </w:r>
       <w:proofErr w:type="spellEnd"/>
       <w:r>
         <w:rPr>
-          <w:rFonts w:ascii="Segoe UI" w:hAnsi="Segoe UI" w:cs="Segoe UI"/>
-          <w:color w:val="4E4E4E"/>
-          <w:sz w:val="21"/>
-          <w:szCs w:val="21"/>
+          <w:rFonts w:asciiTheme="minorHAnsi" w:hAnsiTheme="minorHAnsi" w:cstheme="minorHAnsi"/>
+          <w:color w:val="4E4E4E"/>
+          <w:szCs w:val="24"/>
         </w:rPr>
         <w:t xml:space="preserve">, </w:t>
       </w:r>
       <w:r>
         <w:rPr>
-          <w:rFonts w:ascii="Segoe UI" w:hAnsi="Segoe UI" w:cs="Segoe UI"/>
-          <w:color w:val="4E4E4E"/>
-          <w:sz w:val="21"/>
-          <w:szCs w:val="21"/>
+          <w:rFonts w:asciiTheme="minorHAnsi" w:hAnsiTheme="minorHAnsi" w:cstheme="minorHAnsi"/>
+          <w:color w:val="4E4E4E"/>
+          <w:szCs w:val="24"/>
         </w:rPr>
         <w:t>float</w:t>
       </w:r>
       <w:r>
         <w:rPr>
-          <w:rFonts w:ascii="Segoe UI" w:hAnsi="Segoe UI" w:cs="Segoe UI"/>
-          <w:color w:val="4E4E4E"/>
-          <w:sz w:val="21"/>
-          <w:szCs w:val="21"/>
+          <w:rFonts w:asciiTheme="minorHAnsi" w:hAnsiTheme="minorHAnsi" w:cstheme="minorHAnsi"/>
+          <w:color w:val="4E4E4E"/>
+          <w:szCs w:val="24"/>
         </w:rPr>
         <w:t xml:space="preserve">, </w:t>
       </w:r>
       <w:r>
         <w:rPr>
-          <w:rFonts w:ascii="Segoe UI" w:hAnsi="Segoe UI" w:cs="Segoe UI"/>
-          <w:color w:val="4E4E4E"/>
-          <w:sz w:val="21"/>
-          <w:szCs w:val="21"/>
+          <w:rFonts w:asciiTheme="minorHAnsi" w:hAnsiTheme="minorHAnsi" w:cstheme="minorHAnsi"/>
+          <w:color w:val="4E4E4E"/>
+          <w:szCs w:val="24"/>
         </w:rPr>
         <w:t>long</w:t>
       </w:r>
       <w:r>
         <w:rPr>
-          <w:rFonts w:ascii="Segoe UI" w:hAnsi="Segoe UI" w:cs="Segoe UI"/>
-          <w:color w:val="4E4E4E"/>
-          <w:sz w:val="21"/>
-          <w:szCs w:val="21"/>
+          <w:rFonts w:asciiTheme="minorHAnsi" w:hAnsiTheme="minorHAnsi" w:cstheme="minorHAnsi"/>
+          <w:color w:val="4E4E4E"/>
+          <w:szCs w:val="24"/>
         </w:rPr>
         <w:t xml:space="preserve">, </w:t>
       </w:r>
       <w:r>
         <w:rPr>
-          <w:rFonts w:ascii="Segoe UI" w:hAnsi="Segoe UI" w:cs="Segoe UI"/>
-          <w:color w:val="4E4E4E"/>
-          <w:sz w:val="21"/>
-          <w:szCs w:val="21"/>
+          <w:rFonts w:asciiTheme="minorHAnsi" w:hAnsiTheme="minorHAnsi" w:cstheme="minorHAnsi"/>
+          <w:color w:val="4E4E4E"/>
+          <w:szCs w:val="24"/>
         </w:rPr>
         <w:t>char</w:t>
       </w:r>
       <w:r>
         <w:rPr>
-          <w:rFonts w:ascii="Segoe UI" w:hAnsi="Segoe UI" w:cs="Segoe UI"/>
-          <w:color w:val="4E4E4E"/>
-          <w:sz w:val="21"/>
-          <w:szCs w:val="21"/>
+          <w:rFonts w:asciiTheme="minorHAnsi" w:hAnsiTheme="minorHAnsi" w:cstheme="minorHAnsi"/>
+          <w:color w:val="4E4E4E"/>
+          <w:szCs w:val="24"/>
         </w:rPr>
         <w:t xml:space="preserve">, </w:t>
       </w:r>
       <w:r>
         <w:rPr>
-          <w:rFonts w:ascii="Segoe UI" w:hAnsi="Segoe UI" w:cs="Segoe UI"/>
-          <w:color w:val="4E4E4E"/>
-          <w:sz w:val="21"/>
-          <w:szCs w:val="21"/>
+          <w:rFonts w:asciiTheme="minorHAnsi" w:hAnsiTheme="minorHAnsi" w:cstheme="minorHAnsi"/>
+          <w:color w:val="4E4E4E"/>
+          <w:szCs w:val="24"/>
         </w:rPr>
         <w:t>bool</w:t>
       </w:r>
       <w:r>
         <w:rPr>
-          <w:rFonts w:ascii="Segoe UI" w:hAnsi="Segoe UI" w:cs="Segoe UI"/>
-          <w:color w:val="4E4E4E"/>
-          <w:sz w:val="21"/>
-          <w:szCs w:val="21"/>
+          <w:rFonts w:asciiTheme="minorHAnsi" w:hAnsiTheme="minorHAnsi" w:cstheme="minorHAnsi"/>
+          <w:color w:val="4E4E4E"/>
+          <w:szCs w:val="24"/>
         </w:rPr>
         <w:t xml:space="preserve">, </w:t>
       </w:r>
       <w:r>
         <w:rPr>
-          <w:rFonts w:ascii="Segoe UI" w:hAnsi="Segoe UI" w:cs="Segoe UI"/>
-          <w:color w:val="4E4E4E"/>
-          <w:sz w:val="21"/>
-          <w:szCs w:val="21"/>
+          <w:rFonts w:asciiTheme="minorHAnsi" w:hAnsiTheme="minorHAnsi" w:cstheme="minorHAnsi"/>
+          <w:color w:val="4E4E4E"/>
+          <w:szCs w:val="24"/>
         </w:rPr>
         <w:t>byte</w:t>
       </w:r>
       <w:r>
         <w:rPr>
-          <w:rFonts w:ascii="Segoe UI" w:hAnsi="Segoe UI" w:cs="Segoe UI"/>
-          <w:color w:val="4E4E4E"/>
-          <w:sz w:val="21"/>
-          <w:szCs w:val="21"/>
+          <w:rFonts w:asciiTheme="minorHAnsi" w:hAnsiTheme="minorHAnsi" w:cstheme="minorHAnsi"/>
+          <w:color w:val="4E4E4E"/>
+          <w:szCs w:val="24"/>
         </w:rPr>
         <w:t xml:space="preserve">, </w:t>
       </w:r>
       <w:r>
         <w:rPr>
-          <w:rFonts w:ascii="Segoe UI" w:hAnsi="Segoe UI" w:cs="Segoe UI"/>
-          <w:color w:val="4E4E4E"/>
-          <w:sz w:val="21"/>
-          <w:szCs w:val="21"/>
+          <w:rFonts w:asciiTheme="minorHAnsi" w:hAnsiTheme="minorHAnsi" w:cstheme="minorHAnsi"/>
+          <w:color w:val="4E4E4E"/>
+          <w:szCs w:val="24"/>
         </w:rPr>
         <w:t>decimal</w:t>
       </w:r>
       <w:r>
         <w:rPr>
-          <w:rFonts w:ascii="Segoe UI" w:hAnsi="Segoe UI" w:cs="Segoe UI"/>
-          <w:color w:val="4E4E4E"/>
-          <w:sz w:val="21"/>
-          <w:szCs w:val="21"/>
+          <w:rFonts w:asciiTheme="minorHAnsi" w:hAnsiTheme="minorHAnsi" w:cstheme="minorHAnsi"/>
+          <w:color w:val="4E4E4E"/>
+          <w:szCs w:val="24"/>
         </w:rPr>
         <w:t xml:space="preserve">, </w:t>
       </w:r>
       <w:r>
         <w:rPr>
-          <w:rFonts w:ascii="Segoe UI" w:hAnsi="Segoe UI" w:cs="Segoe UI"/>
-          <w:color w:val="4E4E4E"/>
-          <w:sz w:val="21"/>
-          <w:szCs w:val="21"/>
+          <w:rFonts w:asciiTheme="minorHAnsi" w:hAnsiTheme="minorHAnsi" w:cstheme="minorHAnsi"/>
+          <w:color w:val="4E4E4E"/>
+          <w:szCs w:val="24"/>
         </w:rPr>
         <w:t>double</w:t>
       </w:r>
       <w:r>
         <w:rPr>
-          <w:rFonts w:ascii="Segoe UI" w:hAnsi="Segoe UI" w:cs="Segoe UI"/>
-          <w:color w:val="4E4E4E"/>
-          <w:sz w:val="21"/>
-          <w:szCs w:val="21"/>
+          <w:rFonts w:asciiTheme="minorHAnsi" w:hAnsiTheme="minorHAnsi" w:cstheme="minorHAnsi"/>
+          <w:color w:val="4E4E4E"/>
+          <w:szCs w:val="24"/>
         </w:rPr>
         <w:t xml:space="preserve">, </w:t>
       </w:r>
       <w:proofErr w:type="spellStart"/>
       <w:r>
         <w:rPr>
-          <w:rFonts w:ascii="Segoe UI" w:hAnsi="Segoe UI" w:cs="Segoe UI"/>
-          <w:color w:val="4E4E4E"/>
-          <w:sz w:val="21"/>
-          <w:szCs w:val="21"/>
+          <w:rFonts w:asciiTheme="minorHAnsi" w:hAnsiTheme="minorHAnsi" w:cstheme="minorHAnsi"/>
+          <w:color w:val="4E4E4E"/>
+          <w:szCs w:val="24"/>
         </w:rPr>
         <w:t>enum</w:t>
       </w:r>
       <w:proofErr w:type="spellEnd"/>
       <w:r>
         <w:rPr>
-          <w:rFonts w:ascii="Segoe UI" w:hAnsi="Segoe UI" w:cs="Segoe UI"/>
-          <w:color w:val="4E4E4E"/>
-          <w:sz w:val="21"/>
-          <w:szCs w:val="21"/>
+          <w:rFonts w:asciiTheme="minorHAnsi" w:hAnsiTheme="minorHAnsi" w:cstheme="minorHAnsi"/>
+          <w:color w:val="4E4E4E"/>
+          <w:szCs w:val="24"/>
         </w:rPr>
         <w:t xml:space="preserve">, </w:t>
       </w:r>
       <w:proofErr w:type="spellStart"/>
       <w:r>
         <w:rPr>
-          <w:rFonts w:ascii="Segoe UI" w:hAnsi="Segoe UI" w:cs="Segoe UI"/>
-          <w:color w:val="4E4E4E"/>
-          <w:sz w:val="21"/>
-          <w:szCs w:val="21"/>
+          <w:rFonts w:asciiTheme="minorHAnsi" w:hAnsiTheme="minorHAnsi" w:cstheme="minorHAnsi"/>
+          <w:color w:val="4E4E4E"/>
+          <w:szCs w:val="24"/>
         </w:rPr>
         <w:t>sbyte</w:t>
       </w:r>
       <w:proofErr w:type="spellEnd"/>
       <w:r>
         <w:rPr>
-          <w:rFonts w:ascii="Segoe UI" w:hAnsi="Segoe UI" w:cs="Segoe UI"/>
-          <w:color w:val="4E4E4E"/>
-          <w:sz w:val="21"/>
-          <w:szCs w:val="21"/>
+          <w:rFonts w:asciiTheme="minorHAnsi" w:hAnsiTheme="minorHAnsi" w:cstheme="minorHAnsi"/>
+          <w:color w:val="4E4E4E"/>
+          <w:szCs w:val="24"/>
         </w:rPr>
         <w:t xml:space="preserve">, </w:t>
       </w:r>
       <w:r>
         <w:rPr>
-          <w:rFonts w:ascii="Segoe UI" w:hAnsi="Segoe UI" w:cs="Segoe UI"/>
-          <w:color w:val="4E4E4E"/>
-          <w:sz w:val="21"/>
-          <w:szCs w:val="21"/>
+          <w:rFonts w:asciiTheme="minorHAnsi" w:hAnsiTheme="minorHAnsi" w:cstheme="minorHAnsi"/>
+          <w:color w:val="4E4E4E"/>
+          <w:szCs w:val="24"/>
         </w:rPr>
         <w:t>short</w:t>
       </w:r>
       <w:r>
         <w:rPr>
-          <w:rFonts w:ascii="Segoe UI" w:hAnsi="Segoe UI" w:cs="Segoe UI"/>
-          <w:color w:val="4E4E4E"/>
-          <w:sz w:val="21"/>
-          <w:szCs w:val="21"/>
+          <w:rFonts w:asciiTheme="minorHAnsi" w:hAnsiTheme="minorHAnsi" w:cstheme="minorHAnsi"/>
+          <w:color w:val="4E4E4E"/>
+          <w:szCs w:val="24"/>
         </w:rPr>
         <w:t xml:space="preserve">, </w:t>
       </w:r>
       <w:proofErr w:type="spellStart"/>
       <w:r>
         <w:rPr>
-          <w:rFonts w:ascii="Segoe UI" w:hAnsi="Segoe UI" w:cs="Segoe UI"/>
-          <w:color w:val="4E4E4E"/>
-          <w:sz w:val="21"/>
-          <w:szCs w:val="21"/>
+          <w:rFonts w:asciiTheme="minorHAnsi" w:hAnsiTheme="minorHAnsi" w:cstheme="minorHAnsi"/>
+          <w:color w:val="4E4E4E"/>
+          <w:szCs w:val="24"/>
         </w:rPr>
         <w:t>struct</w:t>
       </w:r>
       <w:proofErr w:type="spellEnd"/>
       <w:r>
         <w:rPr>
-          <w:rFonts w:ascii="Segoe UI" w:hAnsi="Segoe UI" w:cs="Segoe UI"/>
-          <w:color w:val="4E4E4E"/>
-          <w:sz w:val="21"/>
-          <w:szCs w:val="21"/>
+          <w:rFonts w:asciiTheme="minorHAnsi" w:hAnsiTheme="minorHAnsi" w:cstheme="minorHAnsi"/>
+          <w:color w:val="4E4E4E"/>
+          <w:szCs w:val="24"/>
         </w:rPr>
         <w:t xml:space="preserve">, </w:t>
       </w:r>
       <w:proofErr w:type="spellStart"/>
       <w:r>
         <w:rPr>
-          <w:rFonts w:ascii="Segoe UI" w:hAnsi="Segoe UI" w:cs="Segoe UI"/>
-          <w:color w:val="4E4E4E"/>
-          <w:sz w:val="21"/>
-          <w:szCs w:val="21"/>
+          <w:rFonts w:asciiTheme="minorHAnsi" w:hAnsiTheme="minorHAnsi" w:cstheme="minorHAnsi"/>
+          <w:color w:val="4E4E4E"/>
+          <w:szCs w:val="24"/>
         </w:rPr>
         <w:t>uint</w:t>
       </w:r>
       <w:proofErr w:type="spellEnd"/>
       <w:r>
         <w:rPr>
-          <w:rFonts w:ascii="Segoe UI" w:hAnsi="Segoe UI" w:cs="Segoe UI"/>
-          <w:color w:val="4E4E4E"/>
-          <w:sz w:val="21"/>
-          <w:szCs w:val="21"/>
+          <w:rFonts w:asciiTheme="minorHAnsi" w:hAnsiTheme="minorHAnsi" w:cstheme="minorHAnsi"/>
+          <w:color w:val="4E4E4E"/>
+          <w:szCs w:val="24"/>
         </w:rPr>
         <w:t xml:space="preserve">, </w:t>
       </w:r>
       <w:proofErr w:type="spellStart"/>
       <w:r>
         <w:rPr>
-          <w:rFonts w:ascii="Segoe UI" w:hAnsi="Segoe UI" w:cs="Segoe UI"/>
-          <w:color w:val="4E4E4E"/>
-          <w:sz w:val="21"/>
-          <w:szCs w:val="21"/>
+          <w:rFonts w:asciiTheme="minorHAnsi" w:hAnsiTheme="minorHAnsi" w:cstheme="minorHAnsi"/>
+          <w:color w:val="4E4E4E"/>
+          <w:szCs w:val="24"/>
         </w:rPr>
         <w:t>ulong</w:t>
       </w:r>
       <w:proofErr w:type="spellEnd"/>
       <w:r>
         <w:rPr>
-          <w:rFonts w:ascii="Segoe UI" w:hAnsi="Segoe UI" w:cs="Segoe UI"/>
-          <w:color w:val="4E4E4E"/>
-          <w:sz w:val="21"/>
-          <w:szCs w:val="21"/>
+          <w:rFonts w:asciiTheme="minorHAnsi" w:hAnsiTheme="minorHAnsi" w:cstheme="minorHAnsi"/>
+          <w:color w:val="4E4E4E"/>
+          <w:szCs w:val="24"/>
         </w:rPr>
         <w:t xml:space="preserve">, </w:t>
       </w:r>
       <w:proofErr w:type="spellStart"/>
       <w:r>
         <w:rPr>
-          <w:rFonts w:ascii="Segoe UI" w:hAnsi="Segoe UI" w:cs="Segoe UI"/>
-          <w:color w:val="4E4E4E"/>
-          <w:sz w:val="21"/>
-          <w:szCs w:val="21"/>
+          <w:rFonts w:asciiTheme="minorHAnsi" w:hAnsiTheme="minorHAnsi" w:cstheme="minorHAnsi"/>
+          <w:color w:val="4E4E4E"/>
+          <w:szCs w:val="24"/>
         </w:rPr>
         <w:t>ushort</w:t>
       </w:r>
@@ -820,6 +766,7 @@
       <w:pPr>
         <w:rPr>
           <w:rFonts w:asciiTheme="minorHAnsi" w:hAnsiTheme="minorHAnsi" w:cstheme="minorHAnsi"/>
+          <w:szCs w:val="24"/>
         </w:rPr>
       </w:pPr>
     </w:p>
@@ -832,47 +779,79 @@
         </w:numPr>
         <w:rPr>
           <w:rFonts w:asciiTheme="minorHAnsi" w:hAnsiTheme="minorHAnsi" w:cstheme="minorHAnsi"/>
-        </w:rPr>
-      </w:pPr>
-      <w:r>
-        <w:rPr>
-          <w:rFonts w:ascii="Segoe UI" w:hAnsi="Segoe UI" w:cs="Segoe UI"/>
-          <w:color w:val="4E4E4E"/>
-          <w:sz w:val="21"/>
-          <w:szCs w:val="21"/>
+          <w:szCs w:val="24"/>
+        </w:rPr>
+      </w:pPr>
+      <w:r>
+        <w:rPr>
+          <w:rFonts w:asciiTheme="minorHAnsi" w:hAnsiTheme="minorHAnsi" w:cstheme="minorHAnsi"/>
+          <w:color w:val="4E4E4E"/>
+          <w:szCs w:val="24"/>
           <w:shd w:val="clear" w:color="auto" w:fill="FFFFFF"/>
         </w:rPr>
         <w:t xml:space="preserve">When </w:t>
       </w:r>
       <w:r>
         <w:rPr>
-          <w:rFonts w:ascii="Segoe UI" w:hAnsi="Segoe UI" w:cs="Segoe UI"/>
-          <w:color w:val="4E4E4E"/>
-          <w:sz w:val="21"/>
-          <w:szCs w:val="21"/>
+          <w:rFonts w:asciiTheme="minorHAnsi" w:hAnsiTheme="minorHAnsi" w:cstheme="minorHAnsi"/>
+          <w:color w:val="4E4E4E"/>
+          <w:szCs w:val="24"/>
           <w:shd w:val="clear" w:color="auto" w:fill="FFFFFF"/>
         </w:rPr>
         <w:t>pass</w:t>
       </w:r>
       <w:r>
         <w:rPr>
-          <w:rFonts w:ascii="Segoe UI" w:hAnsi="Segoe UI" w:cs="Segoe UI"/>
-          <w:color w:val="4E4E4E"/>
-          <w:sz w:val="21"/>
-          <w:szCs w:val="21"/>
+          <w:rFonts w:asciiTheme="minorHAnsi" w:hAnsiTheme="minorHAnsi" w:cstheme="minorHAnsi"/>
+          <w:color w:val="4E4E4E"/>
+          <w:szCs w:val="24"/>
           <w:shd w:val="clear" w:color="auto" w:fill="FFFFFF"/>
         </w:rPr>
         <w:t>ing</w:t>
       </w:r>
       <w:r>
         <w:rPr>
-          <w:rFonts w:ascii="Segoe UI" w:hAnsi="Segoe UI" w:cs="Segoe UI"/>
-          <w:color w:val="4E4E4E"/>
-          <w:sz w:val="21"/>
-          <w:szCs w:val="21"/>
+          <w:rFonts w:asciiTheme="minorHAnsi" w:hAnsiTheme="minorHAnsi" w:cstheme="minorHAnsi"/>
+          <w:color w:val="4E4E4E"/>
+          <w:szCs w:val="24"/>
           <w:shd w:val="clear" w:color="auto" w:fill="FFFFFF"/>
         </w:rPr>
         <w:t xml:space="preserve"> a reference type variable from one method to another method, the system won’t create a separate copy for that variable. Instead, it passes the address of the variable, so if we make any changes to the variable in one method, that also reflects in another method.</w:t>
+      </w:r>
+    </w:p>
+    <w:p>
+      <w:pPr>
+        <w:pStyle w:val="ListParagraph"/>
+        <w:rPr>
+          <w:rFonts w:asciiTheme="minorHAnsi" w:hAnsiTheme="minorHAnsi" w:cstheme="minorHAnsi"/>
+          <w:color w:val="4E4E4E"/>
+          <w:szCs w:val="24"/>
+          <w:shd w:val="clear" w:color="auto" w:fill="FFFFFF"/>
+        </w:rPr>
+      </w:pPr>
+    </w:p>
+    <w:p>
+      <w:pPr>
+        <w:pStyle w:val="ListParagraph"/>
+        <w:numPr>
+          <w:ilvl w:val="0"/>
+          <w:numId w:val="4"/>
+        </w:numPr>
+        <w:rPr>
+          <w:rFonts w:asciiTheme="minorHAnsi" w:hAnsiTheme="minorHAnsi" w:cstheme="minorHAnsi"/>
+          <w:color w:val="4E4E4E"/>
+          <w:szCs w:val="24"/>
+          <w:shd w:val="clear" w:color="auto" w:fill="FFFFFF"/>
+        </w:rPr>
+      </w:pPr>
+      <w:r>
+        <w:rPr>
+          <w:rFonts w:asciiTheme="minorHAnsi" w:hAnsiTheme="minorHAnsi" w:cstheme="minorHAnsi"/>
+          <w:color w:val="4E4E4E"/>
+          <w:szCs w:val="24"/>
+          <w:shd w:val="clear" w:color="auto" w:fill="FFFFFF"/>
+        </w:rPr>
+        <w:t>Reference types:  String, Class, Delegates, Arrays</w:t>
       </w:r>
     </w:p>
     <w:sectPr>

</xml_diff>